<commit_message>
add Stundenliste + updata Doku
</commit_message>
<xml_diff>
--- a/Material für Dokummentation/Doku Maxi.docx
+++ b/Material für Dokummentation/Doku Maxi.docx
@@ -699,7 +699,7 @@
           <v:rect id="rectole0000000000" o:spid="_x0000_i1025" alt="" style="width:346.45pt;height:152.85pt;mso-width-percent:0;mso-height-percent:0;mso-width-percent:0;mso-height-percent:0" o:ole="" o:preferrelative="t" stroked="f">
             <v:imagedata r:id="rId12" o:title=""/>
           </v:rect>
-          <o:OLEObject Type="Embed" ProgID="StaticMetafile" ShapeID="rectole0000000000" DrawAspect="Content" ObjectID="_1659435250" r:id="rId13"/>
+          <o:OLEObject Type="Embed" ProgID="StaticMetafile" ShapeID="rectole0000000000" DrawAspect="Content" ObjectID="_1659442268" r:id="rId13"/>
         </w:object>
       </w:r>
     </w:p>
@@ -814,32 +814,25 @@
         <w:t xml:space="preserve">jeweilige </w:t>
       </w:r>
       <w:r>
-        <w:t>Zeitpunkt der Abfrage übergeben. Dafür wird der Timer1, des ATmega328P Boards verwendet, sodass es alle Millisekunde zu einem Overflow kommt. Die Overflows werden in einer Variable</w:t>
-      </w:r>
-      <w:r>
-        <w:t>n</w:t>
-      </w:r>
-      <w:r>
-        <w:t xml:space="preserve"> vom Typ </w:t>
-      </w:r>
-      <w:proofErr w:type="spellStart"/>
-      <w:r>
-        <w:t>unsigned</w:t>
-      </w:r>
-      <w:proofErr w:type="spellEnd"/>
+        <w:t xml:space="preserve">Zeitpunkt der Abfrage übergeben. Dafür wird der Timer1, des ATmega328P Boards verwendet, </w:t>
+      </w:r>
+      <w:r>
+        <w:t>der</w:t>
+      </w:r>
       <w:r>
         <w:t xml:space="preserve"> </w:t>
       </w:r>
-      <w:proofErr w:type="spellStart"/>
-      <w:r>
-        <w:t>long</w:t>
-      </w:r>
-      <w:proofErr w:type="spellEnd"/>
-      <w:r>
-        <w:t xml:space="preserve"> mitgezählt</w:t>
-      </w:r>
-      <w:r>
-        <w:t>, die genug Platz bietet um keine unbeabsichtigten Overflows zu erzeugen.</w:t>
+      <w:r>
+        <w:t>die verstrichene Zeit in</w:t>
+      </w:r>
+      <w:r>
+        <w:t xml:space="preserve"> Millisekunde</w:t>
+      </w:r>
+      <w:r>
+        <w:t>n genau angibt</w:t>
+      </w:r>
+      <w:r>
+        <w:t>.</w:t>
       </w:r>
       <w:r>
         <w:t xml:space="preserve"> </w:t>
@@ -848,6 +841,7 @@
         <w:t xml:space="preserve">Um die Datenpakete voneinander zu unterscheiden wird eine ID mitversendet. Diese muss manuell in der Firmware angepasst werden, da sich die Sensoren zwar innerhalb eines Messpaars unterscheiden, aber auf das ganze System betrachtet mehrfach die gleiche Hardwareadresse auftritt. </w:t>
       </w:r>
     </w:p>
+    <w:p/>
     <w:p/>
     <w:p>
       <w:r>
@@ -958,7 +952,6 @@
       <w:r>
         <w:t xml:space="preserve"> eine vorgefertigte Bibliothek </w:t>
       </w:r>
-      <w:proofErr w:type="spellStart"/>
       <w:r>
         <w:t>verwendet</w:t>
       </w:r>
@@ -975,7 +968,6 @@
           <w:bCs/>
         </w:rPr>
       </w:pPr>
-      <w:proofErr w:type="spellEnd"/>
       <w:r>
         <w:rPr>
           <w:b/>
@@ -1122,6 +1114,323 @@
         <w:t>Hier sieht man das Verhalten des Beschleunigungssensors bei abwechselnder rechts bzw. links Rotation. Man erkennt das grundsätzliche Verhalten der Achsen und stellt weiterhin fest, dass die Werte mit einem Rauschen behaftet sind.</w:t>
       </w:r>
     </w:p>
+    <w:p>
+      <w:r>
+        <w:t xml:space="preserve">Stundentabelle Maximilian </w:t>
+      </w:r>
+      <w:proofErr w:type="spellStart"/>
+      <w:r>
+        <w:t>Kritzenthaler</w:t>
+      </w:r>
+      <w:proofErr w:type="spellEnd"/>
+      <w:r>
+        <w:t>:</w:t>
+      </w:r>
+    </w:p>
+    <w:tbl>
+      <w:tblPr>
+        <w:tblStyle w:val="TableGrid"/>
+        <w:tblW w:w="0" w:type="auto"/>
+        <w:tblLook w:val="04A0" w:firstRow="1" w:lastRow="0" w:firstColumn="1" w:lastColumn="0" w:noHBand="0" w:noVBand="1"/>
+      </w:tblPr>
+      <w:tblGrid>
+        <w:gridCol w:w="7849"/>
+        <w:gridCol w:w="1213"/>
+      </w:tblGrid>
+      <w:tr>
+        <w:tc>
+          <w:tcPr>
+            <w:tcW w:w="7849" w:type="dxa"/>
+          </w:tcPr>
+          <w:p>
+            <w:pPr>
+              <w:rPr>
+                <w:b/>
+                <w:bCs/>
+                <w:sz w:val="28"/>
+                <w:szCs w:val="24"/>
+              </w:rPr>
+            </w:pPr>
+            <w:r>
+              <w:rPr>
+                <w:b/>
+                <w:bCs/>
+                <w:sz w:val="28"/>
+                <w:szCs w:val="24"/>
+              </w:rPr>
+              <w:t>Aktivität</w:t>
+            </w:r>
+          </w:p>
+        </w:tc>
+        <w:tc>
+          <w:tcPr>
+            <w:tcW w:w="1213" w:type="dxa"/>
+          </w:tcPr>
+          <w:p>
+            <w:pPr>
+              <w:rPr>
+                <w:b/>
+                <w:bCs/>
+                <w:sz w:val="28"/>
+                <w:szCs w:val="24"/>
+              </w:rPr>
+            </w:pPr>
+            <w:r>
+              <w:rPr>
+                <w:b/>
+                <w:bCs/>
+                <w:sz w:val="28"/>
+                <w:szCs w:val="24"/>
+              </w:rPr>
+              <w:t>Stunden</w:t>
+            </w:r>
+          </w:p>
+        </w:tc>
+      </w:tr>
+      <w:tr>
+        <w:tc>
+          <w:tcPr>
+            <w:tcW w:w="7849" w:type="dxa"/>
+          </w:tcPr>
+          <w:p>
+            <w:r>
+              <w:t>Wöchentliche Meetings</w:t>
+            </w:r>
+          </w:p>
+        </w:tc>
+        <w:tc>
+          <w:tcPr>
+            <w:tcW w:w="1213" w:type="dxa"/>
+          </w:tcPr>
+          <w:p>
+            <w:r>
+              <w:t>35</w:t>
+            </w:r>
+          </w:p>
+        </w:tc>
+      </w:tr>
+      <w:tr>
+        <w:tc>
+          <w:tcPr>
+            <w:tcW w:w="7849" w:type="dxa"/>
+          </w:tcPr>
+          <w:p>
+            <w:r>
+              <w:t>Sprints</w:t>
+            </w:r>
+          </w:p>
+        </w:tc>
+        <w:tc>
+          <w:tcPr>
+            <w:tcW w:w="1213" w:type="dxa"/>
+          </w:tcPr>
+          <w:p>
+            <w:r>
+              <w:t>50</w:t>
+            </w:r>
+          </w:p>
+        </w:tc>
+      </w:tr>
+      <w:tr>
+        <w:tc>
+          <w:tcPr>
+            <w:tcW w:w="7849" w:type="dxa"/>
+          </w:tcPr>
+          <w:p>
+            <w:r>
+              <w:t>Entwicklungsumgebung e</w:t>
+            </w:r>
+            <w:r>
+              <w:t xml:space="preserve">inrichten + </w:t>
+            </w:r>
+            <w:proofErr w:type="spellStart"/>
+            <w:r>
+              <w:t>Flashen</w:t>
+            </w:r>
+            <w:proofErr w:type="spellEnd"/>
+          </w:p>
+        </w:tc>
+        <w:tc>
+          <w:tcPr>
+            <w:tcW w:w="1213" w:type="dxa"/>
+          </w:tcPr>
+          <w:p>
+            <w:r>
+              <w:t>5</w:t>
+            </w:r>
+          </w:p>
+        </w:tc>
+      </w:tr>
+      <w:tr>
+        <w:tc>
+          <w:tcPr>
+            <w:tcW w:w="7849" w:type="dxa"/>
+          </w:tcPr>
+          <w:p>
+            <w:r>
+              <w:t xml:space="preserve">Einlesen </w:t>
+            </w:r>
+            <w:r>
+              <w:t>ATmega328P, MPU6050, I2C, UART</w:t>
+            </w:r>
+          </w:p>
+        </w:tc>
+        <w:tc>
+          <w:tcPr>
+            <w:tcW w:w="1213" w:type="dxa"/>
+          </w:tcPr>
+          <w:p>
+            <w:r>
+              <w:t>10</w:t>
+            </w:r>
+          </w:p>
+        </w:tc>
+      </w:tr>
+      <w:tr>
+        <w:tc>
+          <w:tcPr>
+            <w:tcW w:w="7849" w:type="dxa"/>
+          </w:tcPr>
+          <w:p>
+            <w:r>
+              <w:t xml:space="preserve">Schaltplan auf </w:t>
+            </w:r>
+            <w:proofErr w:type="spellStart"/>
+            <w:r>
+              <w:t>Breadboard</w:t>
+            </w:r>
+            <w:proofErr w:type="spellEnd"/>
+            <w:r>
+              <w:t xml:space="preserve"> umsetzen</w:t>
+            </w:r>
+          </w:p>
+        </w:tc>
+        <w:tc>
+          <w:tcPr>
+            <w:tcW w:w="1213" w:type="dxa"/>
+          </w:tcPr>
+          <w:p>
+            <w:r>
+              <w:t>1</w:t>
+            </w:r>
+          </w:p>
+        </w:tc>
+      </w:tr>
+      <w:tr>
+        <w:tc>
+          <w:tcPr>
+            <w:tcW w:w="7849" w:type="dxa"/>
+          </w:tcPr>
+          <w:p>
+            <w:r>
+              <w:t>Sensordaten Visualisierung</w:t>
+            </w:r>
+          </w:p>
+        </w:tc>
+        <w:tc>
+          <w:tcPr>
+            <w:tcW w:w="1213" w:type="dxa"/>
+          </w:tcPr>
+          <w:p>
+            <w:r>
+              <w:t>2</w:t>
+            </w:r>
+          </w:p>
+        </w:tc>
+      </w:tr>
+      <w:tr>
+        <w:tc>
+          <w:tcPr>
+            <w:tcW w:w="7849" w:type="dxa"/>
+          </w:tcPr>
+          <w:p>
+            <w:r>
+              <w:t>Firmware implementieren</w:t>
+            </w:r>
+            <w:r>
+              <w:t xml:space="preserve"> + Dataframe entwickeln</w:t>
+            </w:r>
+          </w:p>
+        </w:tc>
+        <w:tc>
+          <w:tcPr>
+            <w:tcW w:w="1213" w:type="dxa"/>
+          </w:tcPr>
+          <w:p>
+            <w:r>
+              <w:t>25</w:t>
+            </w:r>
+          </w:p>
+        </w:tc>
+      </w:tr>
+      <w:tr>
+        <w:tc>
+          <w:tcPr>
+            <w:tcW w:w="7849" w:type="dxa"/>
+          </w:tcPr>
+          <w:p>
+            <w:r>
+              <w:t>Debugging</w:t>
+            </w:r>
+          </w:p>
+        </w:tc>
+        <w:tc>
+          <w:tcPr>
+            <w:tcW w:w="1213" w:type="dxa"/>
+          </w:tcPr>
+          <w:p>
+            <w:r>
+              <w:t>7</w:t>
+            </w:r>
+          </w:p>
+        </w:tc>
+      </w:tr>
+      <w:tr>
+        <w:tc>
+          <w:tcPr>
+            <w:tcW w:w="7849" w:type="dxa"/>
+          </w:tcPr>
+          <w:p>
+            <w:r>
+              <w:t>Testen</w:t>
+            </w:r>
+          </w:p>
+        </w:tc>
+        <w:tc>
+          <w:tcPr>
+            <w:tcW w:w="1213" w:type="dxa"/>
+          </w:tcPr>
+          <w:p>
+            <w:r>
+              <w:t>7</w:t>
+            </w:r>
+          </w:p>
+        </w:tc>
+      </w:tr>
+      <w:tr>
+        <w:tc>
+          <w:tcPr>
+            <w:tcW w:w="7849" w:type="dxa"/>
+          </w:tcPr>
+          <w:p>
+            <w:r>
+              <w:t>Gesamt</w:t>
+            </w:r>
+          </w:p>
+        </w:tc>
+        <w:tc>
+          <w:tcPr>
+            <w:tcW w:w="1213" w:type="dxa"/>
+          </w:tcPr>
+          <w:p>
+            <w:r>
+              <w:t>142</w:t>
+            </w:r>
+          </w:p>
+        </w:tc>
+      </w:tr>
+    </w:tbl>
+    <w:p/>
     <w:sectPr>
       <w:footerReference w:type="default" r:id="rId17"/>
       <w:pgSz w:w="11906" w:h="16838" w:code="9"/>

</xml_diff>

<commit_message>
Doku is etz a am start
</commit_message>
<xml_diff>
--- a/Material für Dokummentation/Doku Maxi.docx
+++ b/Material für Dokummentation/Doku Maxi.docx
@@ -699,7 +699,7 @@
           <v:rect id="rectole0000000000" o:spid="_x0000_i1025" alt="" style="width:346.45pt;height:152.85pt;mso-width-percent:0;mso-height-percent:0;mso-width-percent:0;mso-height-percent:0" o:ole="" o:preferrelative="t" stroked="f">
             <v:imagedata r:id="rId12" o:title=""/>
           </v:rect>
-          <o:OLEObject Type="Embed" ProgID="StaticMetafile" ShapeID="rectole0000000000" DrawAspect="Content" ObjectID="_1659442268" r:id="rId13"/>
+          <o:OLEObject Type="Embed" ProgID="StaticMetafile" ShapeID="rectole0000000000" DrawAspect="Content" ObjectID="_1659443793" r:id="rId13"/>
         </w:object>
       </w:r>
     </w:p>
@@ -1380,7 +1380,7 @@
           </w:tcPr>
           <w:p>
             <w:r>
-              <w:t>7</w:t>
+              <w:t>6</w:t>
             </w:r>
           </w:p>
         </w:tc>
@@ -1414,6 +1414,28 @@
           </w:tcPr>
           <w:p>
             <w:r>
+              <w:t>Dokumentation erstellen</w:t>
+            </w:r>
+          </w:p>
+        </w:tc>
+        <w:tc>
+          <w:tcPr>
+            <w:tcW w:w="1213" w:type="dxa"/>
+          </w:tcPr>
+          <w:p>
+            <w:r>
+              <w:t>4</w:t>
+            </w:r>
+          </w:p>
+        </w:tc>
+      </w:tr>
+      <w:tr>
+        <w:tc>
+          <w:tcPr>
+            <w:tcW w:w="7849" w:type="dxa"/>
+          </w:tcPr>
+          <w:p>
+            <w:r>
               <w:t>Gesamt</w:t>
             </w:r>
           </w:p>
@@ -1424,7 +1446,10 @@
           </w:tcPr>
           <w:p>
             <w:r>
-              <w:t>142</w:t>
+              <w:t>14</w:t>
+            </w:r>
+            <w:r>
+              <w:t>5</w:t>
             </w:r>
           </w:p>
         </w:tc>

</xml_diff>